<commit_message>
cabio en el documento responsive y aumento en la carpeta portafolio/css un .css llamado media apra hacer el portafolio responsive aun no estan con indicaciones solo estan medias blancas pero detalladas los pixeles que utilizaremos para hacer responsive
</commit_message>
<xml_diff>
--- a/documentos/Imágenes Responsive.docx
+++ b/documentos/Imágenes Responsive.docx
@@ -1798,27 +1798,473 @@
           <w:lang w:val="es-EC"/>
         </w:rPr>
       </w:pPr>
-    </w:p>
-    <w:p>
-      <w:pPr>
-        <w:rPr>
-          <w:lang w:val="es-EC"/>
-        </w:rPr>
-      </w:pPr>
-    </w:p>
-    <w:p>
-      <w:pPr>
-        <w:rPr>
-          <w:lang w:val="es-EC"/>
-        </w:rPr>
-      </w:pPr>
-    </w:p>
-    <w:p>
-      <w:pPr>
-        <w:rPr>
-          <w:lang w:val="es-EC"/>
-        </w:rPr>
-      </w:pPr>
+      <w:r>
+        <w:rPr>
+          <w:noProof/>
+        </w:rPr>
+        <w:drawing>
+          <wp:inline distT="0" distB="0" distL="0" distR="0" wp14:anchorId="6D0AD195" wp14:editId="43316AC9">
+            <wp:extent cx="5400040" cy="1203325"/>
+            <wp:effectExtent l="0" t="0" r="0" b="0"/>
+            <wp:docPr id="2" name="Imagen 2"/>
+            <wp:cNvGraphicFramePr>
+              <a:graphicFrameLocks xmlns:a="http://schemas.openxmlformats.org/drawingml/2006/main" noChangeAspect="1"/>
+            </wp:cNvGraphicFramePr>
+            <a:graphic xmlns:a="http://schemas.openxmlformats.org/drawingml/2006/main">
+              <a:graphicData uri="http://schemas.openxmlformats.org/drawingml/2006/picture">
+                <pic:pic xmlns:pic="http://schemas.openxmlformats.org/drawingml/2006/picture">
+                  <pic:nvPicPr>
+                    <pic:cNvPr id="1" name=""/>
+                    <pic:cNvPicPr/>
+                  </pic:nvPicPr>
+                  <pic:blipFill>
+                    <a:blip r:embed="rId5"/>
+                    <a:stretch>
+                      <a:fillRect/>
+                    </a:stretch>
+                  </pic:blipFill>
+                  <pic:spPr>
+                    <a:xfrm>
+                      <a:off x="0" y="0"/>
+                      <a:ext cx="5400040" cy="1203325"/>
+                    </a:xfrm>
+                    <a:prstGeom prst="rect">
+                      <a:avLst/>
+                    </a:prstGeom>
+                  </pic:spPr>
+                </pic:pic>
+              </a:graphicData>
+            </a:graphic>
+          </wp:inline>
+        </w:drawing>
+      </w:r>
+    </w:p>
+    <w:p>
+      <w:pPr>
+        <w:rPr>
+          <w:lang w:val="es-EC"/>
+        </w:rPr>
+      </w:pPr>
+    </w:p>
+    <w:p>
+      <w:pPr>
+        <w:rPr>
+          <w:lang w:val="es-EC"/>
+        </w:rPr>
+      </w:pPr>
+      <w:r>
+        <w:rPr>
+          <w:noProof/>
+        </w:rPr>
+        <w:lastRenderedPageBreak/>
+        <w:drawing>
+          <wp:inline distT="0" distB="0" distL="0" distR="0" wp14:anchorId="1F2D50A7" wp14:editId="480BB699">
+            <wp:extent cx="6576235" cy="798830"/>
+            <wp:effectExtent l="0" t="0" r="0" b="1270"/>
+            <wp:docPr id="3" name="Imagen 3"/>
+            <wp:cNvGraphicFramePr>
+              <a:graphicFrameLocks xmlns:a="http://schemas.openxmlformats.org/drawingml/2006/main" noChangeAspect="1"/>
+            </wp:cNvGraphicFramePr>
+            <a:graphic xmlns:a="http://schemas.openxmlformats.org/drawingml/2006/main">
+              <a:graphicData uri="http://schemas.openxmlformats.org/drawingml/2006/picture">
+                <pic:pic xmlns:pic="http://schemas.openxmlformats.org/drawingml/2006/picture">
+                  <pic:nvPicPr>
+                    <pic:cNvPr id="1" name=""/>
+                    <pic:cNvPicPr/>
+                  </pic:nvPicPr>
+                  <pic:blipFill>
+                    <a:blip r:embed="rId6"/>
+                    <a:stretch>
+                      <a:fillRect/>
+                    </a:stretch>
+                  </pic:blipFill>
+                  <pic:spPr>
+                    <a:xfrm>
+                      <a:off x="0" y="0"/>
+                      <a:ext cx="6600042" cy="801722"/>
+                    </a:xfrm>
+                    <a:prstGeom prst="rect">
+                      <a:avLst/>
+                    </a:prstGeom>
+                  </pic:spPr>
+                </pic:pic>
+              </a:graphicData>
+            </a:graphic>
+          </wp:inline>
+        </w:drawing>
+      </w:r>
+    </w:p>
+    <w:p>
+      <w:pPr>
+        <w:rPr>
+          <w:lang w:val="es-EC"/>
+        </w:rPr>
+      </w:pPr>
+    </w:p>
+    <w:p>
+      <w:pPr>
+        <w:rPr>
+          <w:lang w:val="es-EC"/>
+        </w:rPr>
+      </w:pPr>
+    </w:p>
+    <w:p>
+      <w:pPr>
+        <w:rPr>
+          <w:lang w:val="es-EC"/>
+        </w:rPr>
+      </w:pPr>
+      <w:r>
+        <w:rPr>
+          <w:lang w:val="es-EC"/>
+        </w:rPr>
+        <w:t xml:space="preserve">Media </w:t>
+      </w:r>
+      <w:proofErr w:type="spellStart"/>
+      <w:r>
+        <w:rPr>
+          <w:lang w:val="es-EC"/>
+        </w:rPr>
+        <w:t>Queries</w:t>
+      </w:r>
+      <w:proofErr w:type="spellEnd"/>
+    </w:p>
+    <w:p>
+      <w:pPr>
+        <w:rPr>
+          <w:lang w:val="es-EC"/>
+        </w:rPr>
+      </w:pPr>
+      <w:r>
+        <w:rPr>
+          <w:noProof/>
+        </w:rPr>
+        <w:drawing>
+          <wp:inline distT="0" distB="0" distL="0" distR="0" wp14:anchorId="43E7B097" wp14:editId="2A6E7017">
+            <wp:extent cx="4181475" cy="2324100"/>
+            <wp:effectExtent l="0" t="0" r="9525" b="0"/>
+            <wp:docPr id="5" name="Imagen 5"/>
+            <wp:cNvGraphicFramePr>
+              <a:graphicFrameLocks xmlns:a="http://schemas.openxmlformats.org/drawingml/2006/main" noChangeAspect="1"/>
+            </wp:cNvGraphicFramePr>
+            <a:graphic xmlns:a="http://schemas.openxmlformats.org/drawingml/2006/main">
+              <a:graphicData uri="http://schemas.openxmlformats.org/drawingml/2006/picture">
+                <pic:pic xmlns:pic="http://schemas.openxmlformats.org/drawingml/2006/picture">
+                  <pic:nvPicPr>
+                    <pic:cNvPr id="1" name=""/>
+                    <pic:cNvPicPr/>
+                  </pic:nvPicPr>
+                  <pic:blipFill>
+                    <a:blip r:embed="rId7"/>
+                    <a:stretch>
+                      <a:fillRect/>
+                    </a:stretch>
+                  </pic:blipFill>
+                  <pic:spPr>
+                    <a:xfrm>
+                      <a:off x="0" y="0"/>
+                      <a:ext cx="4181475" cy="2324100"/>
+                    </a:xfrm>
+                    <a:prstGeom prst="rect">
+                      <a:avLst/>
+                    </a:prstGeom>
+                  </pic:spPr>
+                </pic:pic>
+              </a:graphicData>
+            </a:graphic>
+          </wp:inline>
+        </w:drawing>
+      </w:r>
+    </w:p>
+    <w:p>
+      <w:pPr>
+        <w:rPr>
+          <w:lang w:val="es-EC"/>
+        </w:rPr>
+      </w:pPr>
+      <w:r>
+        <w:rPr>
+          <w:lang w:val="es-EC"/>
+        </w:rPr>
+        <w:t xml:space="preserve"> </w:t>
+      </w:r>
+      <w:r>
+        <w:rPr>
+          <w:noProof/>
+        </w:rPr>
+        <w:drawing>
+          <wp:inline distT="0" distB="0" distL="0" distR="0" wp14:anchorId="267F142F" wp14:editId="74360C23">
+            <wp:extent cx="4105275" cy="2476500"/>
+            <wp:effectExtent l="0" t="0" r="9525" b="0"/>
+            <wp:docPr id="6" name="Imagen 6"/>
+            <wp:cNvGraphicFramePr>
+              <a:graphicFrameLocks xmlns:a="http://schemas.openxmlformats.org/drawingml/2006/main" noChangeAspect="1"/>
+            </wp:cNvGraphicFramePr>
+            <a:graphic xmlns:a="http://schemas.openxmlformats.org/drawingml/2006/main">
+              <a:graphicData uri="http://schemas.openxmlformats.org/drawingml/2006/picture">
+                <pic:pic xmlns:pic="http://schemas.openxmlformats.org/drawingml/2006/picture">
+                  <pic:nvPicPr>
+                    <pic:cNvPr id="1" name=""/>
+                    <pic:cNvPicPr/>
+                  </pic:nvPicPr>
+                  <pic:blipFill>
+                    <a:blip r:embed="rId8"/>
+                    <a:stretch>
+                      <a:fillRect/>
+                    </a:stretch>
+                  </pic:blipFill>
+                  <pic:spPr>
+                    <a:xfrm>
+                      <a:off x="0" y="0"/>
+                      <a:ext cx="4105275" cy="2476500"/>
+                    </a:xfrm>
+                    <a:prstGeom prst="rect">
+                      <a:avLst/>
+                    </a:prstGeom>
+                  </pic:spPr>
+                </pic:pic>
+              </a:graphicData>
+            </a:graphic>
+          </wp:inline>
+        </w:drawing>
+      </w:r>
+    </w:p>
+    <w:p>
+      <w:pPr>
+        <w:rPr>
+          <w:lang w:val="es-EC"/>
+        </w:rPr>
+      </w:pPr>
+      <w:r>
+        <w:rPr>
+          <w:noProof/>
+        </w:rPr>
+        <w:drawing>
+          <wp:inline distT="0" distB="0" distL="0" distR="0" wp14:anchorId="45DDFE21" wp14:editId="706B145F">
+            <wp:extent cx="4314825" cy="2057400"/>
+            <wp:effectExtent l="0" t="0" r="9525" b="0"/>
+            <wp:docPr id="7" name="Imagen 7"/>
+            <wp:cNvGraphicFramePr>
+              <a:graphicFrameLocks xmlns:a="http://schemas.openxmlformats.org/drawingml/2006/main" noChangeAspect="1"/>
+            </wp:cNvGraphicFramePr>
+            <a:graphic xmlns:a="http://schemas.openxmlformats.org/drawingml/2006/main">
+              <a:graphicData uri="http://schemas.openxmlformats.org/drawingml/2006/picture">
+                <pic:pic xmlns:pic="http://schemas.openxmlformats.org/drawingml/2006/picture">
+                  <pic:nvPicPr>
+                    <pic:cNvPr id="1" name=""/>
+                    <pic:cNvPicPr/>
+                  </pic:nvPicPr>
+                  <pic:blipFill>
+                    <a:blip r:embed="rId9"/>
+                    <a:stretch>
+                      <a:fillRect/>
+                    </a:stretch>
+                  </pic:blipFill>
+                  <pic:spPr>
+                    <a:xfrm>
+                      <a:off x="0" y="0"/>
+                      <a:ext cx="4314825" cy="2057400"/>
+                    </a:xfrm>
+                    <a:prstGeom prst="rect">
+                      <a:avLst/>
+                    </a:prstGeom>
+                  </pic:spPr>
+                </pic:pic>
+              </a:graphicData>
+            </a:graphic>
+          </wp:inline>
+        </w:drawing>
+      </w:r>
+    </w:p>
+    <w:p>
+      <w:pPr>
+        <w:rPr>
+          <w:lang w:val="es-EC"/>
+        </w:rPr>
+      </w:pPr>
+      <w:r>
+        <w:rPr>
+          <w:noProof/>
+        </w:rPr>
+        <w:lastRenderedPageBreak/>
+        <w:drawing>
+          <wp:inline distT="0" distB="0" distL="0" distR="0" wp14:anchorId="57667521" wp14:editId="10A84A35">
+            <wp:extent cx="4086225" cy="3162300"/>
+            <wp:effectExtent l="0" t="0" r="9525" b="0"/>
+            <wp:docPr id="8" name="Imagen 8"/>
+            <wp:cNvGraphicFramePr>
+              <a:graphicFrameLocks xmlns:a="http://schemas.openxmlformats.org/drawingml/2006/main" noChangeAspect="1"/>
+            </wp:cNvGraphicFramePr>
+            <a:graphic xmlns:a="http://schemas.openxmlformats.org/drawingml/2006/main">
+              <a:graphicData uri="http://schemas.openxmlformats.org/drawingml/2006/picture">
+                <pic:pic xmlns:pic="http://schemas.openxmlformats.org/drawingml/2006/picture">
+                  <pic:nvPicPr>
+                    <pic:cNvPr id="1" name=""/>
+                    <pic:cNvPicPr/>
+                  </pic:nvPicPr>
+                  <pic:blipFill>
+                    <a:blip r:embed="rId10"/>
+                    <a:stretch>
+                      <a:fillRect/>
+                    </a:stretch>
+                  </pic:blipFill>
+                  <pic:spPr>
+                    <a:xfrm>
+                      <a:off x="0" y="0"/>
+                      <a:ext cx="4086225" cy="3162300"/>
+                    </a:xfrm>
+                    <a:prstGeom prst="rect">
+                      <a:avLst/>
+                    </a:prstGeom>
+                  </pic:spPr>
+                </pic:pic>
+              </a:graphicData>
+            </a:graphic>
+          </wp:inline>
+        </w:drawing>
+      </w:r>
+    </w:p>
+    <w:p>
+      <w:pPr>
+        <w:rPr>
+          <w:lang w:val="es-EC"/>
+        </w:rPr>
+      </w:pPr>
+      <w:r>
+        <w:rPr>
+          <w:noProof/>
+        </w:rPr>
+        <w:drawing>
+          <wp:inline distT="0" distB="0" distL="0" distR="0" wp14:anchorId="7A4513C0" wp14:editId="4713B5F2">
+            <wp:extent cx="4333875" cy="3019425"/>
+            <wp:effectExtent l="0" t="0" r="9525" b="9525"/>
+            <wp:docPr id="9" name="Imagen 9"/>
+            <wp:cNvGraphicFramePr>
+              <a:graphicFrameLocks xmlns:a="http://schemas.openxmlformats.org/drawingml/2006/main" noChangeAspect="1"/>
+            </wp:cNvGraphicFramePr>
+            <a:graphic xmlns:a="http://schemas.openxmlformats.org/drawingml/2006/main">
+              <a:graphicData uri="http://schemas.openxmlformats.org/drawingml/2006/picture">
+                <pic:pic xmlns:pic="http://schemas.openxmlformats.org/drawingml/2006/picture">
+                  <pic:nvPicPr>
+                    <pic:cNvPr id="1" name=""/>
+                    <pic:cNvPicPr/>
+                  </pic:nvPicPr>
+                  <pic:blipFill>
+                    <a:blip r:embed="rId11"/>
+                    <a:stretch>
+                      <a:fillRect/>
+                    </a:stretch>
+                  </pic:blipFill>
+                  <pic:spPr>
+                    <a:xfrm>
+                      <a:off x="0" y="0"/>
+                      <a:ext cx="4333875" cy="3019425"/>
+                    </a:xfrm>
+                    <a:prstGeom prst="rect">
+                      <a:avLst/>
+                    </a:prstGeom>
+                  </pic:spPr>
+                </pic:pic>
+              </a:graphicData>
+            </a:graphic>
+          </wp:inline>
+        </w:drawing>
+      </w:r>
+    </w:p>
+    <w:p>
+      <w:pPr>
+        <w:rPr>
+          <w:lang w:val="es-EC"/>
+        </w:rPr>
+      </w:pPr>
+      <w:r>
+        <w:rPr>
+          <w:noProof/>
+        </w:rPr>
+        <w:drawing>
+          <wp:inline distT="0" distB="0" distL="0" distR="0" wp14:anchorId="291125D9" wp14:editId="11E5B0BB">
+            <wp:extent cx="5162550" cy="1304925"/>
+            <wp:effectExtent l="0" t="0" r="0" b="9525"/>
+            <wp:docPr id="10" name="Imagen 10"/>
+            <wp:cNvGraphicFramePr>
+              <a:graphicFrameLocks xmlns:a="http://schemas.openxmlformats.org/drawingml/2006/main" noChangeAspect="1"/>
+            </wp:cNvGraphicFramePr>
+            <a:graphic xmlns:a="http://schemas.openxmlformats.org/drawingml/2006/main">
+              <a:graphicData uri="http://schemas.openxmlformats.org/drawingml/2006/picture">
+                <pic:pic xmlns:pic="http://schemas.openxmlformats.org/drawingml/2006/picture">
+                  <pic:nvPicPr>
+                    <pic:cNvPr id="1" name=""/>
+                    <pic:cNvPicPr/>
+                  </pic:nvPicPr>
+                  <pic:blipFill>
+                    <a:blip r:embed="rId12"/>
+                    <a:stretch>
+                      <a:fillRect/>
+                    </a:stretch>
+                  </pic:blipFill>
+                  <pic:spPr>
+                    <a:xfrm>
+                      <a:off x="0" y="0"/>
+                      <a:ext cx="5162550" cy="1304925"/>
+                    </a:xfrm>
+                    <a:prstGeom prst="rect">
+                      <a:avLst/>
+                    </a:prstGeom>
+                  </pic:spPr>
+                </pic:pic>
+              </a:graphicData>
+            </a:graphic>
+          </wp:inline>
+        </w:drawing>
+      </w:r>
+    </w:p>
+    <w:p>
+      <w:pPr>
+        <w:rPr>
+          <w:lang w:val="es-EC"/>
+        </w:rPr>
+      </w:pPr>
+      <w:r>
+        <w:rPr>
+          <w:noProof/>
+        </w:rPr>
+        <w:lastRenderedPageBreak/>
+        <w:drawing>
+          <wp:inline distT="0" distB="0" distL="0" distR="0" wp14:anchorId="202A2999" wp14:editId="341F5D3B">
+            <wp:extent cx="5400040" cy="3949065"/>
+            <wp:effectExtent l="0" t="0" r="0" b="0"/>
+            <wp:docPr id="11" name="Imagen 11"/>
+            <wp:cNvGraphicFramePr>
+              <a:graphicFrameLocks xmlns:a="http://schemas.openxmlformats.org/drawingml/2006/main" noChangeAspect="1"/>
+            </wp:cNvGraphicFramePr>
+            <a:graphic xmlns:a="http://schemas.openxmlformats.org/drawingml/2006/main">
+              <a:graphicData uri="http://schemas.openxmlformats.org/drawingml/2006/picture">
+                <pic:pic xmlns:pic="http://schemas.openxmlformats.org/drawingml/2006/picture">
+                  <pic:nvPicPr>
+                    <pic:cNvPr id="1" name=""/>
+                    <pic:cNvPicPr/>
+                  </pic:nvPicPr>
+                  <pic:blipFill>
+                    <a:blip r:embed="rId13"/>
+                    <a:stretch>
+                      <a:fillRect/>
+                    </a:stretch>
+                  </pic:blipFill>
+                  <pic:spPr>
+                    <a:xfrm>
+                      <a:off x="0" y="0"/>
+                      <a:ext cx="5400040" cy="3949065"/>
+                    </a:xfrm>
+                    <a:prstGeom prst="rect">
+                      <a:avLst/>
+                    </a:prstGeom>
+                  </pic:spPr>
+                </pic:pic>
+              </a:graphicData>
+            </a:graphic>
+          </wp:inline>
+        </w:drawing>
+      </w:r>
     </w:p>
     <w:p>
       <w:pPr>

</xml_diff>